<commit_message>
updated class diagram - added title
</commit_message>
<xml_diff>
--- a/DELIVERABLE 2/Class-Diagram.docx
+++ b/DELIVERABLE 2/Class-Diagram.docx
@@ -3,21 +3,33 @@
 <w:document xmlns:wpc="http://schemas.microsoft.com/office/word/2010/wordprocessingCanvas" xmlns:mo="http://schemas.microsoft.com/office/mac/office/2008/main" xmlns:mc="http://schemas.openxmlformats.org/markup-compatibility/2006" xmlns:mv="urn:schemas-microsoft-com:mac:vml" xmlns:o="urn:schemas-microsoft-com:office:office" xmlns:r="http://schemas.openxmlformats.org/officeDocument/2006/relationships" xmlns:m="http://schemas.openxmlformats.org/officeDocument/2006/math" xmlns:v="urn:schemas-microsoft-com:vml" xmlns:wp14="http://schemas.microsoft.com/office/word/2010/wordprocessingDrawing" xmlns:wp="http://schemas.openxmlformats.org/drawingml/2006/wordprocessingDrawing" xmlns:w10="urn:schemas-microsoft-com:office:word" xmlns:w="http://schemas.openxmlformats.org/wordprocessingml/2006/main" xmlns:w14="http://schemas.microsoft.com/office/word/2010/wordml" xmlns:wpg="http://schemas.microsoft.com/office/word/2010/wordprocessingGroup" xmlns:wpi="http://schemas.microsoft.com/office/word/2010/wordprocessingInk" xmlns:wne="http://schemas.microsoft.com/office/word/2006/wordml" xmlns:wps="http://schemas.microsoft.com/office/word/2010/wordprocessingShape" mc:Ignorable="w14 wp14">
   <w:body>
     <w:p>
-      <w:r>
+      <w:pPr>
         <w:rPr>
+          <w:b/>
+          <w:sz w:val="48"/>
+          <w:szCs w:val="48"/>
+          <w:u w:val="single"/>
+        </w:rPr>
+      </w:pPr>
+      <w:r>
+        <w:rPr>
+          <w:b/>
           <w:noProof/>
+          <w:sz w:val="48"/>
+          <w:szCs w:val="48"/>
+          <w:u w:val="single"/>
         </w:rPr>
         <w:drawing>
-          <wp:anchor distT="0" distB="0" distL="114300" distR="114300" simplePos="0" relativeHeight="251657216" behindDoc="0" locked="0" layoutInCell="1" allowOverlap="1" wp14:anchorId="6E64424B" wp14:editId="55790F74">
+          <wp:anchor distT="0" distB="0" distL="114300" distR="114300" simplePos="0" relativeHeight="251657216" behindDoc="0" locked="0" layoutInCell="1" allowOverlap="1" wp14:anchorId="6E64424B" wp14:editId="447BCDFF">
             <wp:simplePos x="0" y="0"/>
             <wp:positionH relativeFrom="column">
               <wp:posOffset>0</wp:posOffset>
             </wp:positionH>
             <wp:positionV relativeFrom="paragraph">
-              <wp:posOffset>-266700</wp:posOffset>
+              <wp:posOffset>-128270</wp:posOffset>
             </wp:positionV>
             <wp:extent cx="4114800" cy="2414270"/>
-            <wp:effectExtent l="0" t="0" r="0" b="5080"/>
+            <wp:effectExtent l="0" t="0" r="0" b="0"/>
             <wp:wrapSquare wrapText="bothSides"/>
             <wp:docPr id="1" name="Picture 1"/>
             <wp:cNvGraphicFramePr>
@@ -70,6 +82,15 @@
           </wp:anchor>
         </w:drawing>
       </w:r>
+      <w:r>
+        <w:rPr>
+          <w:b/>
+          <w:sz w:val="48"/>
+          <w:szCs w:val="48"/>
+          <w:u w:val="single"/>
+        </w:rPr>
+        <w:t>Desktop Application</w:t>
+      </w:r>
     </w:p>
     <w:p>
       <w:r>
@@ -77,7 +98,7 @@
           <w:noProof/>
         </w:rPr>
         <w:drawing>
-          <wp:anchor distT="0" distB="0" distL="114300" distR="114300" simplePos="0" relativeHeight="251647488" behindDoc="0" locked="0" layoutInCell="1" allowOverlap="1" wp14:anchorId="3CFF5519" wp14:editId="2052B6C6">
+          <wp:anchor distT="0" distB="0" distL="114300" distR="114300" simplePos="0" relativeHeight="251647488" behindDoc="0" locked="0" layoutInCell="1" allowOverlap="1" wp14:anchorId="3CFF5519" wp14:editId="2900ADFD">
             <wp:simplePos x="0" y="0"/>
             <wp:positionH relativeFrom="column">
               <wp:posOffset>0</wp:posOffset>
@@ -202,7 +223,7 @@
               </wp:anchor>
             </w:drawing>
           </mc:Choice>
-          <mc:Fallback xmlns:w16se="http://schemas.microsoft.com/office/word/2015/wordml/symex" xmlns:w15="http://schemas.microsoft.com/office/word/2012/wordml" xmlns:cx2="http://schemas.microsoft.com/office/drawing/2015/10/21/chartex" xmlns:cx1="http://schemas.microsoft.com/office/drawing/2015/9/8/chartex" xmlns:cx="http://schemas.microsoft.com/office/drawing/2014/chartex">
+          <mc:Fallback xmlns:cx="http://schemas.microsoft.com/office/drawing/2014/chartex" xmlns:cx1="http://schemas.microsoft.com/office/drawing/2015/9/8/chartex" xmlns:cx2="http://schemas.microsoft.com/office/drawing/2015/10/21/chartex" xmlns:w15="http://schemas.microsoft.com/office/word/2012/wordml" xmlns:w16se="http://schemas.microsoft.com/office/word/2015/wordml/symex">
             <w:pict>
               <v:shapetype w14:anchorId="51071D03" id="_x0000_t32" coordsize="21600,21600" o:spt="32" o:oned="t" path="m,l21600,21600e" filled="f">
                 <v:path arrowok="t" fillok="f" o:connecttype="none"/>
@@ -279,7 +300,7 @@
               </wp:anchor>
             </w:drawing>
           </mc:Choice>
-          <mc:Fallback xmlns:w16se="http://schemas.microsoft.com/office/word/2015/wordml/symex" xmlns:w15="http://schemas.microsoft.com/office/word/2012/wordml" xmlns:cx2="http://schemas.microsoft.com/office/drawing/2015/10/21/chartex" xmlns:cx1="http://schemas.microsoft.com/office/drawing/2015/9/8/chartex" xmlns:cx="http://schemas.microsoft.com/office/drawing/2014/chartex">
+          <mc:Fallback xmlns:cx="http://schemas.microsoft.com/office/drawing/2014/chartex" xmlns:cx1="http://schemas.microsoft.com/office/drawing/2015/9/8/chartex" xmlns:cx2="http://schemas.microsoft.com/office/drawing/2015/10/21/chartex" xmlns:w15="http://schemas.microsoft.com/office/word/2012/wordml" xmlns:w16se="http://schemas.microsoft.com/office/word/2015/wordml/symex">
             <w:pict>
               <v:shape w14:anchorId="6BF95DDE" id="Straight Arrow Connector 9" o:spid="_x0000_s1026" type="#_x0000_t32" style="position:absolute;margin-left:-207pt;margin-top:318.95pt;width:90pt;height:0;z-index:251670016;visibility:visible;mso-wrap-style:square;mso-width-percent:0;mso-height-percent:0;mso-wrap-distance-left:9pt;mso-wrap-distance-top:0;mso-wrap-distance-right:9pt;mso-wrap-distance-bottom:0;mso-position-horizontal:absolute;mso-position-horizontal-relative:text;mso-position-vertical:absolute;mso-position-vertical-relative:text;mso-width-percent:0;mso-height-percent:0;mso-width-relative:margin;mso-height-relative:margin" o:gfxdata="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" strokecolor="#4f81bd [3204]" strokeweight="2pt">
                 <v:stroke endarrow="open"/>
@@ -352,7 +373,7 @@
               </wp:anchor>
             </w:drawing>
           </mc:Choice>
-          <mc:Fallback xmlns:w16se="http://schemas.microsoft.com/office/word/2015/wordml/symex" xmlns:w15="http://schemas.microsoft.com/office/word/2012/wordml" xmlns:cx2="http://schemas.microsoft.com/office/drawing/2015/10/21/chartex" xmlns:cx1="http://schemas.microsoft.com/office/drawing/2015/9/8/chartex" xmlns:cx="http://schemas.microsoft.com/office/drawing/2014/chartex">
+          <mc:Fallback xmlns:cx="http://schemas.microsoft.com/office/drawing/2014/chartex" xmlns:cx1="http://schemas.microsoft.com/office/drawing/2015/9/8/chartex" xmlns:cx2="http://schemas.microsoft.com/office/drawing/2015/10/21/chartex" xmlns:w15="http://schemas.microsoft.com/office/word/2012/wordml" xmlns:w16se="http://schemas.microsoft.com/office/word/2015/wordml/symex">
             <w:pict>
               <v:shape w14:anchorId="709675B2" id="Straight Arrow Connector 7" o:spid="_x0000_s1026" type="#_x0000_t32" style="position:absolute;margin-left:-207pt;margin-top:273.95pt;width:90pt;height:0;z-index:251663872;visibility:visible;mso-wrap-style:square;mso-width-percent:0;mso-height-percent:0;mso-wrap-distance-left:9pt;mso-wrap-distance-top:0;mso-wrap-distance-right:9pt;mso-wrap-distance-bottom:0;mso-position-horizontal:absolute;mso-position-horizontal-relative:text;mso-position-vertical:absolute;mso-position-vertical-relative:text;mso-width-percent:0;mso-height-percent:0;mso-width-relative:margin;mso-height-relative:margin" o:gfxdata="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" strokecolor="#4f81bd [3204]" strokeweight="2pt">
                 <v:stroke endarrow="open"/>
@@ -425,7 +446,7 @@
               </wp:anchor>
             </w:drawing>
           </mc:Choice>
-          <mc:Fallback xmlns:w16se="http://schemas.microsoft.com/office/word/2015/wordml/symex" xmlns:w15="http://schemas.microsoft.com/office/word/2012/wordml" xmlns:cx2="http://schemas.microsoft.com/office/drawing/2015/10/21/chartex" xmlns:cx1="http://schemas.microsoft.com/office/drawing/2015/9/8/chartex" xmlns:cx="http://schemas.microsoft.com/office/drawing/2014/chartex">
+          <mc:Fallback xmlns:cx="http://schemas.microsoft.com/office/drawing/2014/chartex" xmlns:cx1="http://schemas.microsoft.com/office/drawing/2015/9/8/chartex" xmlns:cx2="http://schemas.microsoft.com/office/drawing/2015/10/21/chartex" xmlns:w15="http://schemas.microsoft.com/office/word/2012/wordml" xmlns:w16se="http://schemas.microsoft.com/office/word/2015/wordml/symex">
             <w:pict>
               <v:shape w14:anchorId="7E227519" id="Straight Arrow Connector 8" o:spid="_x0000_s1026" type="#_x0000_t32" style="position:absolute;margin-left:-207pt;margin-top:318.95pt;width:27pt;height:18pt;z-index:251666944;visibility:visible;mso-wrap-style:square;mso-width-percent:0;mso-height-percent:0;mso-wrap-distance-left:9pt;mso-wrap-distance-top:0;mso-wrap-distance-right:9pt;mso-wrap-distance-bottom:0;mso-position-horizontal:absolute;mso-position-horizontal-relative:text;mso-position-vertical:absolute;mso-position-vertical-relative:text;mso-width-percent:0;mso-height-percent:0;mso-width-relative:margin;mso-height-relative:margin" o:gfxdata="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" strokecolor="#4f81bd [3204]" strokeweight="2pt">
                 <v:stroke endarrow="open"/>
@@ -498,7 +519,7 @@
               </wp:anchor>
             </w:drawing>
           </mc:Choice>
-          <mc:Fallback xmlns:w16se="http://schemas.microsoft.com/office/word/2015/wordml/symex" xmlns:w15="http://schemas.microsoft.com/office/word/2012/wordml" xmlns:cx2="http://schemas.microsoft.com/office/drawing/2015/10/21/chartex" xmlns:cx1="http://schemas.microsoft.com/office/drawing/2015/9/8/chartex" xmlns:cx="http://schemas.microsoft.com/office/drawing/2014/chartex">
+          <mc:Fallback xmlns:cx="http://schemas.microsoft.com/office/drawing/2014/chartex" xmlns:cx1="http://schemas.microsoft.com/office/drawing/2015/9/8/chartex" xmlns:cx2="http://schemas.microsoft.com/office/drawing/2015/10/21/chartex" xmlns:w15="http://schemas.microsoft.com/office/word/2012/wordml" xmlns:w16se="http://schemas.microsoft.com/office/word/2015/wordml/symex">
             <w:pict>
               <v:shape w14:anchorId="66A3D846" id="Straight Arrow Connector 6" o:spid="_x0000_s1026" type="#_x0000_t32" style="position:absolute;margin-left:-207pt;margin-top:300.95pt;width:18pt;height:0;z-index:251660800;visibility:visible;mso-wrap-style:square;mso-width-percent:0;mso-height-percent:0;mso-wrap-distance-left:9pt;mso-wrap-distance-top:0;mso-wrap-distance-right:9pt;mso-wrap-distance-bottom:0;mso-position-horizontal:absolute;mso-position-horizontal-relative:text;mso-position-vertical:absolute;mso-position-vertical-relative:text;mso-width-percent:0;mso-height-percent:0;mso-width-relative:margin;mso-height-relative:margin" o:gfxdata="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" strokecolor="#4f81bd [3204]" strokeweight="2pt">
                 <v:stroke endarrow="open"/>
@@ -571,7 +592,7 @@
               </wp:anchor>
             </w:drawing>
           </mc:Choice>
-          <mc:Fallback xmlns:w16se="http://schemas.microsoft.com/office/word/2015/wordml/symex" xmlns:w15="http://schemas.microsoft.com/office/word/2012/wordml" xmlns:cx2="http://schemas.microsoft.com/office/drawing/2015/10/21/chartex" xmlns:cx1="http://schemas.microsoft.com/office/drawing/2015/9/8/chartex" xmlns:cx="http://schemas.microsoft.com/office/drawing/2014/chartex">
+          <mc:Fallback xmlns:cx="http://schemas.microsoft.com/office/drawing/2014/chartex" xmlns:cx1="http://schemas.microsoft.com/office/drawing/2015/9/8/chartex" xmlns:cx2="http://schemas.microsoft.com/office/drawing/2015/10/21/chartex" xmlns:w15="http://schemas.microsoft.com/office/word/2012/wordml" xmlns:w16se="http://schemas.microsoft.com/office/word/2015/wordml/symex">
             <w:pict>
               <v:shape w14:anchorId="68FCBAB7" id="Straight Arrow Connector 5" o:spid="_x0000_s1026" type="#_x0000_t32" style="position:absolute;margin-left:-225pt;margin-top:309.95pt;width:0;height:36pt;z-index:251657728;visibility:visible;mso-wrap-style:square;mso-width-percent:0;mso-height-percent:0;mso-wrap-distance-left:9pt;mso-wrap-distance-top:0;mso-wrap-distance-right:9pt;mso-wrap-distance-bottom:0;mso-position-horizontal:absolute;mso-position-horizontal-relative:text;mso-position-vertical:absolute;mso-position-vertical-relative:text;mso-width-percent:0;mso-height-percent:0;mso-width-relative:margin;mso-height-relative:margin" o:gfxdata="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" strokecolor="#4f81bd [3204]" strokeweight="2pt">
                 <v:stroke endarrow="open"/>
@@ -644,7 +665,7 @@
               </wp:anchor>
             </w:drawing>
           </mc:Choice>
-          <mc:Fallback xmlns:w16se="http://schemas.microsoft.com/office/word/2015/wordml/symex" xmlns:w15="http://schemas.microsoft.com/office/word/2012/wordml" xmlns:cx2="http://schemas.microsoft.com/office/drawing/2015/10/21/chartex" xmlns:cx1="http://schemas.microsoft.com/office/drawing/2015/9/8/chartex" xmlns:cx="http://schemas.microsoft.com/office/drawing/2014/chartex">
+          <mc:Fallback xmlns:cx="http://schemas.microsoft.com/office/drawing/2014/chartex" xmlns:cx1="http://schemas.microsoft.com/office/drawing/2015/9/8/chartex" xmlns:cx2="http://schemas.microsoft.com/office/drawing/2015/10/21/chartex" xmlns:w15="http://schemas.microsoft.com/office/word/2012/wordml" xmlns:w16se="http://schemas.microsoft.com/office/word/2015/wordml/symex">
             <w:pict>
               <v:shape w14:anchorId="28051A18" id="Straight Arrow Connector 4" o:spid="_x0000_s1026" type="#_x0000_t32" style="position:absolute;margin-left:-207pt;margin-top:264.95pt;width:18pt;height:0;z-index:251654656;visibility:visible;mso-wrap-style:square;mso-width-percent:0;mso-height-percent:0;mso-wrap-distance-left:9pt;mso-wrap-distance-top:0;mso-wrap-distance-right:9pt;mso-wrap-distance-bottom:0;mso-position-horizontal:absolute;mso-position-horizontal-relative:text;mso-position-vertical:absolute;mso-position-vertical-relative:text;mso-width-percent:0;mso-height-percent:0;mso-width-relative:margin;mso-height-relative:margin" o:gfxdata="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" strokecolor="#4f81bd [3204]" strokeweight="2pt">
                 <v:stroke endarrow="open"/>
@@ -660,8 +681,6 @@
     <w:p/>
     <w:p/>
     <w:p>
-      <w:bookmarkStart w:id="0" w:name="_GoBack"/>
-      <w:bookmarkEnd w:id="0"/>
       <w:r>
         <w:rPr>
           <w:noProof/>
@@ -732,98 +751,63 @@
     </w:p>
     <w:p/>
     <w:p>
-      <w:proofErr w:type="spellStart"/>
       <w:r>
         <w:rPr>
           <w:b/>
         </w:rPr>
-        <w:t>FTMSManager</w:t>
-      </w:r>
-      <w:proofErr w:type="spellEnd"/>
-      <w:r>
-        <w:rPr>
-          <w:b/>
-        </w:rPr>
+        <w:t xml:space="preserve">FTMSManager </w:t>
+      </w:r>
+      <w:r>
+        <w:t>–</w:t>
+      </w:r>
+      <w:r>
         <w:t xml:space="preserve"> </w:t>
       </w:r>
       <w:r>
-        <w:t>–</w:t>
-      </w:r>
-      <w:r>
-        <w:t xml:space="preserve"> </w:t>
-      </w:r>
-      <w:r>
-        <w:t xml:space="preserve">We are using the singleton design pattern. The </w:t>
-      </w:r>
-      <w:proofErr w:type="spellStart"/>
-      <w:r>
-        <w:t>FTMSManager</w:t>
-      </w:r>
-      <w:proofErr w:type="spellEnd"/>
-      <w:r>
-        <w:t xml:space="preserve"> has a static instance that manages all the items it points to.</w:t>
+        <w:t>We are using the singleton design pattern. The FTMSManager has a static instance that manages all the items it points to.</w:t>
       </w:r>
     </w:p>
     <w:p/>
     <w:p>
-      <w:proofErr w:type="spellStart"/>
       <w:r>
         <w:rPr>
           <w:b/>
         </w:rPr>
         <w:t>FTMSApplication</w:t>
       </w:r>
-      <w:proofErr w:type="spellEnd"/>
-      <w:r>
-        <w:t xml:space="preserve"> – This class simply serves as the entry point to the application. It calls upon the </w:t>
-      </w:r>
-      <w:proofErr w:type="spellStart"/>
-      <w:r>
-        <w:t>PersistenceFTMS</w:t>
-      </w:r>
-      <w:proofErr w:type="spellEnd"/>
-      <w:r>
-        <w:t xml:space="preserve"> subsystem to load persistence data, and starts the UI.</w:t>
+      <w:r>
+        <w:t xml:space="preserve"> – This class simply serves as the entry point to the application. It calls upon the PersistenceFTMS subsystem to load persistence data, and starts the UI.</w:t>
       </w:r>
     </w:p>
     <w:p/>
     <w:p>
-      <w:proofErr w:type="spellStart"/>
       <w:r>
         <w:rPr>
           <w:b/>
         </w:rPr>
-        <w:t>FTMSPage</w:t>
-      </w:r>
-      <w:proofErr w:type="spellEnd"/>
-      <w:r>
-        <w:rPr>
-          <w:b/>
-        </w:rPr>
-        <w:t xml:space="preserve"> </w:t>
-      </w:r>
-      <w:r>
-        <w:t>– This class is the desktop view. It calls the Java Swing &amp; AWT APIs in order to display appropriate content retrieved via the controllers. It also fires events which call controller methods.</w:t>
-      </w:r>
+        <w:t xml:space="preserve">FTMSPage </w:t>
+      </w:r>
+      <w:r>
+        <w:t xml:space="preserve">– This class is the desktop view. It calls the Java Swing &amp; AWT APIs in order to display appropriate content </w:t>
+      </w:r>
+      <w:r>
+        <w:lastRenderedPageBreak/>
+        <w:t>retrieved via the controllers. It also fires events which call controller methods.</w:t>
+      </w:r>
+    </w:p>
+    <w:p>
+      <w:bookmarkStart w:id="0" w:name="_GoBack"/>
+      <w:bookmarkEnd w:id="0"/>
     </w:p>
     <w:p>
       <w:pPr>
         <w:ind w:left="720"/>
       </w:pPr>
-      <w:proofErr w:type="spellStart"/>
       <w:r>
         <w:rPr>
           <w:b/>
         </w:rPr>
-        <w:lastRenderedPageBreak/>
-        <w:t>OrderController</w:t>
-      </w:r>
-      <w:proofErr w:type="spellEnd"/>
-      <w:r>
-        <w:rPr>
-          <w:b/>
-        </w:rPr>
-        <w:t xml:space="preserve"> </w:t>
+        <w:t xml:space="preserve">OrderController </w:t>
       </w:r>
       <w:r>
         <w:t>–</w:t>
@@ -850,14 +834,12 @@
       <w:pPr>
         <w:ind w:left="720"/>
       </w:pPr>
-      <w:proofErr w:type="spellStart"/>
       <w:r>
         <w:rPr>
           <w:b/>
         </w:rPr>
         <w:t>ScheduleMaker</w:t>
       </w:r>
-      <w:proofErr w:type="spellEnd"/>
       <w:r>
         <w:t xml:space="preserve"> – This is a controller class containing all methods for interacting with staff schedules</w:t>
       </w:r>
@@ -1648,7 +1630,7 @@
 </file>
 
 <file path=customXml/itemProps1.xml><?xml version="1.0" encoding="utf-8"?>
-<ds:datastoreItem xmlns:ds="http://schemas.openxmlformats.org/officeDocument/2006/customXml" ds:itemID="{508A874C-9765-D346-859F-04E6BA81D841}">
+<ds:datastoreItem xmlns:ds="http://schemas.openxmlformats.org/officeDocument/2006/customXml" ds:itemID="{B3172125-2D47-2A4F-B057-BBB232FEA063}">
   <ds:schemaRefs>
     <ds:schemaRef ds:uri="http://schemas.openxmlformats.org/officeDocument/2006/bibliography"/>
   </ds:schemaRefs>

</xml_diff>

<commit_message>
updated class diagram - removed arrows
</commit_message>
<xml_diff>
--- a/DELIVERABLE 2/Class-Diagram.docx
+++ b/DELIVERABLE 2/Class-Diagram.docx
@@ -160,521 +160,6 @@
           </wp:anchor>
         </w:drawing>
       </w:r>
-      <w:r>
-        <w:rPr>
-          <w:noProof/>
-        </w:rPr>
-        <mc:AlternateContent>
-          <mc:Choice Requires="wps">
-            <w:drawing>
-              <wp:anchor distT="0" distB="0" distL="114300" distR="114300" simplePos="0" relativeHeight="251673088" behindDoc="0" locked="0" layoutInCell="1" allowOverlap="1" wp14:anchorId="55F778EE" wp14:editId="203A9768">
-                <wp:simplePos x="0" y="0"/>
-                <wp:positionH relativeFrom="column">
-                  <wp:posOffset>-2743200</wp:posOffset>
-                </wp:positionH>
-                <wp:positionV relativeFrom="paragraph">
-                  <wp:posOffset>4164965</wp:posOffset>
-                </wp:positionV>
-                <wp:extent cx="1371600" cy="457200"/>
-                <wp:effectExtent l="50800" t="25400" r="76200" b="127000"/>
-                <wp:wrapNone/>
-                <wp:docPr id="10" name="Straight Arrow Connector 10"/>
-                <wp:cNvGraphicFramePr/>
-                <a:graphic xmlns:a="http://schemas.openxmlformats.org/drawingml/2006/main">
-                  <a:graphicData uri="http://schemas.microsoft.com/office/word/2010/wordprocessingShape">
-                    <wps:wsp>
-                      <wps:cNvCnPr/>
-                      <wps:spPr>
-                        <a:xfrm>
-                          <a:off x="0" y="0"/>
-                          <a:ext cx="1371600" cy="457200"/>
-                        </a:xfrm>
-                        <a:prstGeom prst="straightConnector1">
-                          <a:avLst/>
-                        </a:prstGeom>
-                        <a:ln>
-                          <a:tailEnd type="arrow"/>
-                        </a:ln>
-                      </wps:spPr>
-                      <wps:style>
-                        <a:lnRef idx="2">
-                          <a:schemeClr val="accent1"/>
-                        </a:lnRef>
-                        <a:fillRef idx="0">
-                          <a:schemeClr val="accent1"/>
-                        </a:fillRef>
-                        <a:effectRef idx="1">
-                          <a:schemeClr val="accent1"/>
-                        </a:effectRef>
-                        <a:fontRef idx="minor">
-                          <a:schemeClr val="tx1"/>
-                        </a:fontRef>
-                      </wps:style>
-                      <wps:bodyPr/>
-                    </wps:wsp>
-                  </a:graphicData>
-                </a:graphic>
-                <wp14:sizeRelH relativeFrom="margin">
-                  <wp14:pctWidth>0</wp14:pctWidth>
-                </wp14:sizeRelH>
-                <wp14:sizeRelV relativeFrom="margin">
-                  <wp14:pctHeight>0</wp14:pctHeight>
-                </wp14:sizeRelV>
-              </wp:anchor>
-            </w:drawing>
-          </mc:Choice>
-          <mc:Fallback xmlns:cx="http://schemas.microsoft.com/office/drawing/2014/chartex" xmlns:cx1="http://schemas.microsoft.com/office/drawing/2015/9/8/chartex" xmlns:cx2="http://schemas.microsoft.com/office/drawing/2015/10/21/chartex" xmlns:w15="http://schemas.microsoft.com/office/word/2012/wordml" xmlns:w16se="http://schemas.microsoft.com/office/word/2015/wordml/symex">
-            <w:pict>
-              <v:shapetype w14:anchorId="51071D03" id="_x0000_t32" coordsize="21600,21600" o:spt="32" o:oned="t" path="m,l21600,21600e" filled="f">
-                <v:path arrowok="t" fillok="f" o:connecttype="none"/>
-                <o:lock v:ext="edit" shapetype="t"/>
-              </v:shapetype>
-              <v:shape id="Straight Arrow Connector 10" o:spid="_x0000_s1026" type="#_x0000_t32" style="position:absolute;margin-left:-3in;margin-top:327.95pt;width:108pt;height:36pt;z-index:251673088;visibility:visible;mso-wrap-style:square;mso-width-percent:0;mso-height-percent:0;mso-wrap-distance-left:9pt;mso-wrap-distance-top:0;mso-wrap-distance-right:9pt;mso-wrap-distance-bottom:0;mso-position-horizontal:absolute;mso-position-horizontal-relative:text;mso-position-vertical:absolute;mso-position-vertical-relative:text;mso-width-percent:0;mso-height-percent:0;mso-width-relative:margin;mso-height-relative:margin" o:gfxdata="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" strokecolor="#4f81bd [3204]" strokeweight="2pt">
-                <v:stroke endarrow="open"/>
-                <v:shadow on="t" color="black" opacity="24903f" origin=",.5" offset="0,.55556mm"/>
-              </v:shape>
-            </w:pict>
-          </mc:Fallback>
-        </mc:AlternateContent>
-      </w:r>
-      <w:r>
-        <w:rPr>
-          <w:noProof/>
-        </w:rPr>
-        <mc:AlternateContent>
-          <mc:Choice Requires="wps">
-            <w:drawing>
-              <wp:anchor distT="0" distB="0" distL="114300" distR="114300" simplePos="0" relativeHeight="251670016" behindDoc="0" locked="0" layoutInCell="1" allowOverlap="1" wp14:anchorId="6E8DF598" wp14:editId="02CF4395">
-                <wp:simplePos x="0" y="0"/>
-                <wp:positionH relativeFrom="column">
-                  <wp:posOffset>-2628900</wp:posOffset>
-                </wp:positionH>
-                <wp:positionV relativeFrom="paragraph">
-                  <wp:posOffset>4050665</wp:posOffset>
-                </wp:positionV>
-                <wp:extent cx="1143000" cy="0"/>
-                <wp:effectExtent l="0" t="101600" r="25400" b="177800"/>
-                <wp:wrapNone/>
-                <wp:docPr id="9" name="Straight Arrow Connector 9"/>
-                <wp:cNvGraphicFramePr/>
-                <a:graphic xmlns:a="http://schemas.openxmlformats.org/drawingml/2006/main">
-                  <a:graphicData uri="http://schemas.microsoft.com/office/word/2010/wordprocessingShape">
-                    <wps:wsp>
-                      <wps:cNvCnPr/>
-                      <wps:spPr>
-                        <a:xfrm>
-                          <a:off x="0" y="0"/>
-                          <a:ext cx="1143000" cy="0"/>
-                        </a:xfrm>
-                        <a:prstGeom prst="straightConnector1">
-                          <a:avLst/>
-                        </a:prstGeom>
-                        <a:ln>
-                          <a:tailEnd type="arrow"/>
-                        </a:ln>
-                      </wps:spPr>
-                      <wps:style>
-                        <a:lnRef idx="2">
-                          <a:schemeClr val="accent1"/>
-                        </a:lnRef>
-                        <a:fillRef idx="0">
-                          <a:schemeClr val="accent1"/>
-                        </a:fillRef>
-                        <a:effectRef idx="1">
-                          <a:schemeClr val="accent1"/>
-                        </a:effectRef>
-                        <a:fontRef idx="minor">
-                          <a:schemeClr val="tx1"/>
-                        </a:fontRef>
-                      </wps:style>
-                      <wps:bodyPr/>
-                    </wps:wsp>
-                  </a:graphicData>
-                </a:graphic>
-                <wp14:sizeRelH relativeFrom="margin">
-                  <wp14:pctWidth>0</wp14:pctWidth>
-                </wp14:sizeRelH>
-                <wp14:sizeRelV relativeFrom="margin">
-                  <wp14:pctHeight>0</wp14:pctHeight>
-                </wp14:sizeRelV>
-              </wp:anchor>
-            </w:drawing>
-          </mc:Choice>
-          <mc:Fallback xmlns:cx="http://schemas.microsoft.com/office/drawing/2014/chartex" xmlns:cx1="http://schemas.microsoft.com/office/drawing/2015/9/8/chartex" xmlns:cx2="http://schemas.microsoft.com/office/drawing/2015/10/21/chartex" xmlns:w15="http://schemas.microsoft.com/office/word/2012/wordml" xmlns:w16se="http://schemas.microsoft.com/office/word/2015/wordml/symex">
-            <w:pict>
-              <v:shape w14:anchorId="6BF95DDE" id="Straight Arrow Connector 9" o:spid="_x0000_s1026" type="#_x0000_t32" style="position:absolute;margin-left:-207pt;margin-top:318.95pt;width:90pt;height:0;z-index:251670016;visibility:visible;mso-wrap-style:square;mso-width-percent:0;mso-height-percent:0;mso-wrap-distance-left:9pt;mso-wrap-distance-top:0;mso-wrap-distance-right:9pt;mso-wrap-distance-bottom:0;mso-position-horizontal:absolute;mso-position-horizontal-relative:text;mso-position-vertical:absolute;mso-position-vertical-relative:text;mso-width-percent:0;mso-height-percent:0;mso-width-relative:margin;mso-height-relative:margin" o:gfxdata="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" strokecolor="#4f81bd [3204]" strokeweight="2pt">
-                <v:stroke endarrow="open"/>
-                <v:shadow on="t" color="black" opacity="24903f" origin=",.5" offset="0,.55556mm"/>
-              </v:shape>
-            </w:pict>
-          </mc:Fallback>
-        </mc:AlternateContent>
-      </w:r>
-      <w:r>
-        <w:rPr>
-          <w:noProof/>
-        </w:rPr>
-        <mc:AlternateContent>
-          <mc:Choice Requires="wps">
-            <w:drawing>
-              <wp:anchor distT="0" distB="0" distL="114300" distR="114300" simplePos="0" relativeHeight="251663872" behindDoc="0" locked="0" layoutInCell="1" allowOverlap="1" wp14:anchorId="29A12F94" wp14:editId="64605397">
-                <wp:simplePos x="0" y="0"/>
-                <wp:positionH relativeFrom="column">
-                  <wp:posOffset>-2628900</wp:posOffset>
-                </wp:positionH>
-                <wp:positionV relativeFrom="paragraph">
-                  <wp:posOffset>3479165</wp:posOffset>
-                </wp:positionV>
-                <wp:extent cx="1143000" cy="0"/>
-                <wp:effectExtent l="0" t="101600" r="25400" b="177800"/>
-                <wp:wrapNone/>
-                <wp:docPr id="7" name="Straight Arrow Connector 7"/>
-                <wp:cNvGraphicFramePr/>
-                <a:graphic xmlns:a="http://schemas.openxmlformats.org/drawingml/2006/main">
-                  <a:graphicData uri="http://schemas.microsoft.com/office/word/2010/wordprocessingShape">
-                    <wps:wsp>
-                      <wps:cNvCnPr/>
-                      <wps:spPr>
-                        <a:xfrm>
-                          <a:off x="0" y="0"/>
-                          <a:ext cx="1143000" cy="0"/>
-                        </a:xfrm>
-                        <a:prstGeom prst="straightConnector1">
-                          <a:avLst/>
-                        </a:prstGeom>
-                        <a:ln>
-                          <a:tailEnd type="arrow"/>
-                        </a:ln>
-                      </wps:spPr>
-                      <wps:style>
-                        <a:lnRef idx="2">
-                          <a:schemeClr val="accent1"/>
-                        </a:lnRef>
-                        <a:fillRef idx="0">
-                          <a:schemeClr val="accent1"/>
-                        </a:fillRef>
-                        <a:effectRef idx="1">
-                          <a:schemeClr val="accent1"/>
-                        </a:effectRef>
-                        <a:fontRef idx="minor">
-                          <a:schemeClr val="tx1"/>
-                        </a:fontRef>
-                      </wps:style>
-                      <wps:bodyPr/>
-                    </wps:wsp>
-                  </a:graphicData>
-                </a:graphic>
-                <wp14:sizeRelH relativeFrom="margin">
-                  <wp14:pctWidth>0</wp14:pctWidth>
-                </wp14:sizeRelH>
-                <wp14:sizeRelV relativeFrom="margin">
-                  <wp14:pctHeight>0</wp14:pctHeight>
-                </wp14:sizeRelV>
-              </wp:anchor>
-            </w:drawing>
-          </mc:Choice>
-          <mc:Fallback xmlns:cx="http://schemas.microsoft.com/office/drawing/2014/chartex" xmlns:cx1="http://schemas.microsoft.com/office/drawing/2015/9/8/chartex" xmlns:cx2="http://schemas.microsoft.com/office/drawing/2015/10/21/chartex" xmlns:w15="http://schemas.microsoft.com/office/word/2012/wordml" xmlns:w16se="http://schemas.microsoft.com/office/word/2015/wordml/symex">
-            <w:pict>
-              <v:shape w14:anchorId="709675B2" id="Straight Arrow Connector 7" o:spid="_x0000_s1026" type="#_x0000_t32" style="position:absolute;margin-left:-207pt;margin-top:273.95pt;width:90pt;height:0;z-index:251663872;visibility:visible;mso-wrap-style:square;mso-width-percent:0;mso-height-percent:0;mso-wrap-distance-left:9pt;mso-wrap-distance-top:0;mso-wrap-distance-right:9pt;mso-wrap-distance-bottom:0;mso-position-horizontal:absolute;mso-position-horizontal-relative:text;mso-position-vertical:absolute;mso-position-vertical-relative:text;mso-width-percent:0;mso-height-percent:0;mso-width-relative:margin;mso-height-relative:margin" o:gfxdata="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" strokecolor="#4f81bd [3204]" strokeweight="2pt">
-                <v:stroke endarrow="open"/>
-                <v:shadow on="t" color="black" opacity="24903f" origin=",.5" offset="0,.55556mm"/>
-              </v:shape>
-            </w:pict>
-          </mc:Fallback>
-        </mc:AlternateContent>
-      </w:r>
-      <w:r>
-        <w:rPr>
-          <w:noProof/>
-        </w:rPr>
-        <mc:AlternateContent>
-          <mc:Choice Requires="wps">
-            <w:drawing>
-              <wp:anchor distT="0" distB="0" distL="114300" distR="114300" simplePos="0" relativeHeight="251666944" behindDoc="0" locked="0" layoutInCell="1" allowOverlap="1" wp14:anchorId="6506D915" wp14:editId="5E73A4FE">
-                <wp:simplePos x="0" y="0"/>
-                <wp:positionH relativeFrom="column">
-                  <wp:posOffset>-2628900</wp:posOffset>
-                </wp:positionH>
-                <wp:positionV relativeFrom="paragraph">
-                  <wp:posOffset>4050665</wp:posOffset>
-                </wp:positionV>
-                <wp:extent cx="342900" cy="228600"/>
-                <wp:effectExtent l="50800" t="25400" r="88900" b="127000"/>
-                <wp:wrapNone/>
-                <wp:docPr id="8" name="Straight Arrow Connector 8"/>
-                <wp:cNvGraphicFramePr/>
-                <a:graphic xmlns:a="http://schemas.openxmlformats.org/drawingml/2006/main">
-                  <a:graphicData uri="http://schemas.microsoft.com/office/word/2010/wordprocessingShape">
-                    <wps:wsp>
-                      <wps:cNvCnPr/>
-                      <wps:spPr>
-                        <a:xfrm>
-                          <a:off x="0" y="0"/>
-                          <a:ext cx="342900" cy="228600"/>
-                        </a:xfrm>
-                        <a:prstGeom prst="straightConnector1">
-                          <a:avLst/>
-                        </a:prstGeom>
-                        <a:ln>
-                          <a:tailEnd type="arrow"/>
-                        </a:ln>
-                      </wps:spPr>
-                      <wps:style>
-                        <a:lnRef idx="2">
-                          <a:schemeClr val="accent1"/>
-                        </a:lnRef>
-                        <a:fillRef idx="0">
-                          <a:schemeClr val="accent1"/>
-                        </a:fillRef>
-                        <a:effectRef idx="1">
-                          <a:schemeClr val="accent1"/>
-                        </a:effectRef>
-                        <a:fontRef idx="minor">
-                          <a:schemeClr val="tx1"/>
-                        </a:fontRef>
-                      </wps:style>
-                      <wps:bodyPr/>
-                    </wps:wsp>
-                  </a:graphicData>
-                </a:graphic>
-                <wp14:sizeRelH relativeFrom="margin">
-                  <wp14:pctWidth>0</wp14:pctWidth>
-                </wp14:sizeRelH>
-                <wp14:sizeRelV relativeFrom="margin">
-                  <wp14:pctHeight>0</wp14:pctHeight>
-                </wp14:sizeRelV>
-              </wp:anchor>
-            </w:drawing>
-          </mc:Choice>
-          <mc:Fallback xmlns:cx="http://schemas.microsoft.com/office/drawing/2014/chartex" xmlns:cx1="http://schemas.microsoft.com/office/drawing/2015/9/8/chartex" xmlns:cx2="http://schemas.microsoft.com/office/drawing/2015/10/21/chartex" xmlns:w15="http://schemas.microsoft.com/office/word/2012/wordml" xmlns:w16se="http://schemas.microsoft.com/office/word/2015/wordml/symex">
-            <w:pict>
-              <v:shape w14:anchorId="7E227519" id="Straight Arrow Connector 8" o:spid="_x0000_s1026" type="#_x0000_t32" style="position:absolute;margin-left:-207pt;margin-top:318.95pt;width:27pt;height:18pt;z-index:251666944;visibility:visible;mso-wrap-style:square;mso-width-percent:0;mso-height-percent:0;mso-wrap-distance-left:9pt;mso-wrap-distance-top:0;mso-wrap-distance-right:9pt;mso-wrap-distance-bottom:0;mso-position-horizontal:absolute;mso-position-horizontal-relative:text;mso-position-vertical:absolute;mso-position-vertical-relative:text;mso-width-percent:0;mso-height-percent:0;mso-width-relative:margin;mso-height-relative:margin" o:gfxdata="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" strokecolor="#4f81bd [3204]" strokeweight="2pt">
-                <v:stroke endarrow="open"/>
-                <v:shadow on="t" color="black" opacity="24903f" origin=",.5" offset="0,.55556mm"/>
-              </v:shape>
-            </w:pict>
-          </mc:Fallback>
-        </mc:AlternateContent>
-      </w:r>
-      <w:r>
-        <w:rPr>
-          <w:noProof/>
-        </w:rPr>
-        <mc:AlternateContent>
-          <mc:Choice Requires="wps">
-            <w:drawing>
-              <wp:anchor distT="0" distB="0" distL="114300" distR="114300" simplePos="0" relativeHeight="251660800" behindDoc="0" locked="0" layoutInCell="1" allowOverlap="1" wp14:anchorId="17D3ABF7" wp14:editId="158D8CA7">
-                <wp:simplePos x="0" y="0"/>
-                <wp:positionH relativeFrom="column">
-                  <wp:posOffset>-2628900</wp:posOffset>
-                </wp:positionH>
-                <wp:positionV relativeFrom="paragraph">
-                  <wp:posOffset>3822065</wp:posOffset>
-                </wp:positionV>
-                <wp:extent cx="228600" cy="0"/>
-                <wp:effectExtent l="0" t="101600" r="25400" b="177800"/>
-                <wp:wrapNone/>
-                <wp:docPr id="6" name="Straight Arrow Connector 6"/>
-                <wp:cNvGraphicFramePr/>
-                <a:graphic xmlns:a="http://schemas.openxmlformats.org/drawingml/2006/main">
-                  <a:graphicData uri="http://schemas.microsoft.com/office/word/2010/wordprocessingShape">
-                    <wps:wsp>
-                      <wps:cNvCnPr/>
-                      <wps:spPr>
-                        <a:xfrm>
-                          <a:off x="0" y="0"/>
-                          <a:ext cx="228600" cy="0"/>
-                        </a:xfrm>
-                        <a:prstGeom prst="straightConnector1">
-                          <a:avLst/>
-                        </a:prstGeom>
-                        <a:ln>
-                          <a:tailEnd type="arrow"/>
-                        </a:ln>
-                      </wps:spPr>
-                      <wps:style>
-                        <a:lnRef idx="2">
-                          <a:schemeClr val="accent1"/>
-                        </a:lnRef>
-                        <a:fillRef idx="0">
-                          <a:schemeClr val="accent1"/>
-                        </a:fillRef>
-                        <a:effectRef idx="1">
-                          <a:schemeClr val="accent1"/>
-                        </a:effectRef>
-                        <a:fontRef idx="minor">
-                          <a:schemeClr val="tx1"/>
-                        </a:fontRef>
-                      </wps:style>
-                      <wps:bodyPr/>
-                    </wps:wsp>
-                  </a:graphicData>
-                </a:graphic>
-                <wp14:sizeRelH relativeFrom="margin">
-                  <wp14:pctWidth>0</wp14:pctWidth>
-                </wp14:sizeRelH>
-                <wp14:sizeRelV relativeFrom="margin">
-                  <wp14:pctHeight>0</wp14:pctHeight>
-                </wp14:sizeRelV>
-              </wp:anchor>
-            </w:drawing>
-          </mc:Choice>
-          <mc:Fallback xmlns:cx="http://schemas.microsoft.com/office/drawing/2014/chartex" xmlns:cx1="http://schemas.microsoft.com/office/drawing/2015/9/8/chartex" xmlns:cx2="http://schemas.microsoft.com/office/drawing/2015/10/21/chartex" xmlns:w15="http://schemas.microsoft.com/office/word/2012/wordml" xmlns:w16se="http://schemas.microsoft.com/office/word/2015/wordml/symex">
-            <w:pict>
-              <v:shape w14:anchorId="66A3D846" id="Straight Arrow Connector 6" o:spid="_x0000_s1026" type="#_x0000_t32" style="position:absolute;margin-left:-207pt;margin-top:300.95pt;width:18pt;height:0;z-index:251660800;visibility:visible;mso-wrap-style:square;mso-width-percent:0;mso-height-percent:0;mso-wrap-distance-left:9pt;mso-wrap-distance-top:0;mso-wrap-distance-right:9pt;mso-wrap-distance-bottom:0;mso-position-horizontal:absolute;mso-position-horizontal-relative:text;mso-position-vertical:absolute;mso-position-vertical-relative:text;mso-width-percent:0;mso-height-percent:0;mso-width-relative:margin;mso-height-relative:margin" o:gfxdata="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" strokecolor="#4f81bd [3204]" strokeweight="2pt">
-                <v:stroke endarrow="open"/>
-                <v:shadow on="t" color="black" opacity="24903f" origin=",.5" offset="0,.55556mm"/>
-              </v:shape>
-            </w:pict>
-          </mc:Fallback>
-        </mc:AlternateContent>
-      </w:r>
-      <w:r>
-        <w:rPr>
-          <w:noProof/>
-        </w:rPr>
-        <mc:AlternateContent>
-          <mc:Choice Requires="wps">
-            <w:drawing>
-              <wp:anchor distT="0" distB="0" distL="114300" distR="114300" simplePos="0" relativeHeight="251657728" behindDoc="0" locked="0" layoutInCell="1" allowOverlap="1" wp14:anchorId="7019FA41" wp14:editId="7259971D">
-                <wp:simplePos x="0" y="0"/>
-                <wp:positionH relativeFrom="column">
-                  <wp:posOffset>-2857500</wp:posOffset>
-                </wp:positionH>
-                <wp:positionV relativeFrom="paragraph">
-                  <wp:posOffset>3936365</wp:posOffset>
-                </wp:positionV>
-                <wp:extent cx="0" cy="457200"/>
-                <wp:effectExtent l="127000" t="25400" r="152400" b="101600"/>
-                <wp:wrapNone/>
-                <wp:docPr id="5" name="Straight Arrow Connector 5"/>
-                <wp:cNvGraphicFramePr/>
-                <a:graphic xmlns:a="http://schemas.openxmlformats.org/drawingml/2006/main">
-                  <a:graphicData uri="http://schemas.microsoft.com/office/word/2010/wordprocessingShape">
-                    <wps:wsp>
-                      <wps:cNvCnPr/>
-                      <wps:spPr>
-                        <a:xfrm>
-                          <a:off x="0" y="0"/>
-                          <a:ext cx="0" cy="457200"/>
-                        </a:xfrm>
-                        <a:prstGeom prst="straightConnector1">
-                          <a:avLst/>
-                        </a:prstGeom>
-                        <a:ln>
-                          <a:tailEnd type="arrow"/>
-                        </a:ln>
-                      </wps:spPr>
-                      <wps:style>
-                        <a:lnRef idx="2">
-                          <a:schemeClr val="accent1"/>
-                        </a:lnRef>
-                        <a:fillRef idx="0">
-                          <a:schemeClr val="accent1"/>
-                        </a:fillRef>
-                        <a:effectRef idx="1">
-                          <a:schemeClr val="accent1"/>
-                        </a:effectRef>
-                        <a:fontRef idx="minor">
-                          <a:schemeClr val="tx1"/>
-                        </a:fontRef>
-                      </wps:style>
-                      <wps:bodyPr/>
-                    </wps:wsp>
-                  </a:graphicData>
-                </a:graphic>
-                <wp14:sizeRelH relativeFrom="margin">
-                  <wp14:pctWidth>0</wp14:pctWidth>
-                </wp14:sizeRelH>
-                <wp14:sizeRelV relativeFrom="margin">
-                  <wp14:pctHeight>0</wp14:pctHeight>
-                </wp14:sizeRelV>
-              </wp:anchor>
-            </w:drawing>
-          </mc:Choice>
-          <mc:Fallback xmlns:cx="http://schemas.microsoft.com/office/drawing/2014/chartex" xmlns:cx1="http://schemas.microsoft.com/office/drawing/2015/9/8/chartex" xmlns:cx2="http://schemas.microsoft.com/office/drawing/2015/10/21/chartex" xmlns:w15="http://schemas.microsoft.com/office/word/2012/wordml" xmlns:w16se="http://schemas.microsoft.com/office/word/2015/wordml/symex">
-            <w:pict>
-              <v:shape w14:anchorId="68FCBAB7" id="Straight Arrow Connector 5" o:spid="_x0000_s1026" type="#_x0000_t32" style="position:absolute;margin-left:-225pt;margin-top:309.95pt;width:0;height:36pt;z-index:251657728;visibility:visible;mso-wrap-style:square;mso-width-percent:0;mso-height-percent:0;mso-wrap-distance-left:9pt;mso-wrap-distance-top:0;mso-wrap-distance-right:9pt;mso-wrap-distance-bottom:0;mso-position-horizontal:absolute;mso-position-horizontal-relative:text;mso-position-vertical:absolute;mso-position-vertical-relative:text;mso-width-percent:0;mso-height-percent:0;mso-width-relative:margin;mso-height-relative:margin" o:gfxdata="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" strokecolor="#4f81bd [3204]" strokeweight="2pt">
-                <v:stroke endarrow="open"/>
-                <v:shadow on="t" color="black" opacity="24903f" origin=",.5" offset="0,.55556mm"/>
-              </v:shape>
-            </w:pict>
-          </mc:Fallback>
-        </mc:AlternateContent>
-      </w:r>
-      <w:r>
-        <w:rPr>
-          <w:noProof/>
-        </w:rPr>
-        <mc:AlternateContent>
-          <mc:Choice Requires="wps">
-            <w:drawing>
-              <wp:anchor distT="0" distB="0" distL="114300" distR="114300" simplePos="0" relativeHeight="251654656" behindDoc="0" locked="0" layoutInCell="1" allowOverlap="1" wp14:anchorId="09B37F44" wp14:editId="7207396E">
-                <wp:simplePos x="0" y="0"/>
-                <wp:positionH relativeFrom="column">
-                  <wp:posOffset>-2628900</wp:posOffset>
-                </wp:positionH>
-                <wp:positionV relativeFrom="paragraph">
-                  <wp:posOffset>3364865</wp:posOffset>
-                </wp:positionV>
-                <wp:extent cx="228600" cy="0"/>
-                <wp:effectExtent l="0" t="101600" r="25400" b="177800"/>
-                <wp:wrapNone/>
-                <wp:docPr id="4" name="Straight Arrow Connector 4"/>
-                <wp:cNvGraphicFramePr/>
-                <a:graphic xmlns:a="http://schemas.openxmlformats.org/drawingml/2006/main">
-                  <a:graphicData uri="http://schemas.microsoft.com/office/word/2010/wordprocessingShape">
-                    <wps:wsp>
-                      <wps:cNvCnPr/>
-                      <wps:spPr>
-                        <a:xfrm>
-                          <a:off x="0" y="0"/>
-                          <a:ext cx="228600" cy="0"/>
-                        </a:xfrm>
-                        <a:prstGeom prst="straightConnector1">
-                          <a:avLst/>
-                        </a:prstGeom>
-                        <a:ln>
-                          <a:tailEnd type="arrow"/>
-                        </a:ln>
-                      </wps:spPr>
-                      <wps:style>
-                        <a:lnRef idx="2">
-                          <a:schemeClr val="accent1"/>
-                        </a:lnRef>
-                        <a:fillRef idx="0">
-                          <a:schemeClr val="accent1"/>
-                        </a:fillRef>
-                        <a:effectRef idx="1">
-                          <a:schemeClr val="accent1"/>
-                        </a:effectRef>
-                        <a:fontRef idx="minor">
-                          <a:schemeClr val="tx1"/>
-                        </a:fontRef>
-                      </wps:style>
-                      <wps:bodyPr/>
-                    </wps:wsp>
-                  </a:graphicData>
-                </a:graphic>
-                <wp14:sizeRelH relativeFrom="margin">
-                  <wp14:pctWidth>0</wp14:pctWidth>
-                </wp14:sizeRelH>
-                <wp14:sizeRelV relativeFrom="margin">
-                  <wp14:pctHeight>0</wp14:pctHeight>
-                </wp14:sizeRelV>
-              </wp:anchor>
-            </w:drawing>
-          </mc:Choice>
-          <mc:Fallback xmlns:cx="http://schemas.microsoft.com/office/drawing/2014/chartex" xmlns:cx1="http://schemas.microsoft.com/office/drawing/2015/9/8/chartex" xmlns:cx2="http://schemas.microsoft.com/office/drawing/2015/10/21/chartex" xmlns:w15="http://schemas.microsoft.com/office/word/2012/wordml" xmlns:w16se="http://schemas.microsoft.com/office/word/2015/wordml/symex">
-            <w:pict>
-              <v:shape w14:anchorId="28051A18" id="Straight Arrow Connector 4" o:spid="_x0000_s1026" type="#_x0000_t32" style="position:absolute;margin-left:-207pt;margin-top:264.95pt;width:18pt;height:0;z-index:251654656;visibility:visible;mso-wrap-style:square;mso-width-percent:0;mso-height-percent:0;mso-wrap-distance-left:9pt;mso-wrap-distance-top:0;mso-wrap-distance-right:9pt;mso-wrap-distance-bottom:0;mso-position-horizontal:absolute;mso-position-horizontal-relative:text;mso-position-vertical:absolute;mso-position-vertical-relative:text;mso-width-percent:0;mso-height-percent:0;mso-width-relative:margin;mso-height-relative:margin" o:gfxdata="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" strokecolor="#4f81bd [3204]" strokeweight="2pt">
-                <v:stroke endarrow="open"/>
-                <v:shadow on="t" color="black" opacity="24903f" origin=",.5" offset="0,.55556mm"/>
-              </v:shape>
-            </w:pict>
-          </mc:Fallback>
-        </mc:AlternateContent>
-      </w:r>
     </w:p>
     <w:p/>
     <w:p/>
@@ -764,7 +249,21 @@
         <w:t xml:space="preserve"> </w:t>
       </w:r>
       <w:r>
-        <w:t>We are using the singleton design pattern. The FTMSManager has a static instance that manages all the items it points to.</w:t>
+        <w:t xml:space="preserve">We are using the singleton design pattern. The FTMSManager has a static instance that manages all the </w:t>
+      </w:r>
+      <w:r>
+        <w:t>other classes</w:t>
+      </w:r>
+      <w:r>
+        <w:t xml:space="preserve"> </w:t>
+      </w:r>
+      <w:r>
+        <w:t>in Model</w:t>
+      </w:r>
+      <w:bookmarkStart w:id="0" w:name="_GoBack"/>
+      <w:bookmarkEnd w:id="0"/>
+      <w:r>
+        <w:t>.</w:t>
       </w:r>
     </w:p>
     <w:p/>
@@ -792,13 +291,16 @@
       </w:r>
       <w:r>
         <w:lastRenderedPageBreak/>
-        <w:t>retrieved via the controllers. It also fires events which call controller methods.</w:t>
+        <w:t xml:space="preserve">retrieved via the controllers. It also fires </w:t>
+      </w:r>
+      <w:r>
+        <w:t>events, which</w:t>
+      </w:r>
+      <w:r>
+        <w:t xml:space="preserve"> call controller methods.</w:t>
       </w:r>
     </w:p>
-    <w:p>
-      <w:bookmarkStart w:id="0" w:name="_GoBack"/>
-      <w:bookmarkEnd w:id="0"/>
-    </w:p>
+    <w:p/>
     <w:p>
       <w:pPr>
         <w:ind w:left="720"/>
@@ -1630,7 +1132,7 @@
 </file>
 
 <file path=customXml/itemProps1.xml><?xml version="1.0" encoding="utf-8"?>
-<ds:datastoreItem xmlns:ds="http://schemas.openxmlformats.org/officeDocument/2006/customXml" ds:itemID="{B3172125-2D47-2A4F-B057-BBB232FEA063}">
+<ds:datastoreItem xmlns:ds="http://schemas.openxmlformats.org/officeDocument/2006/customXml" ds:itemID="{86AE1CA1-0CDC-E543-9CE1-764DC995640E}">
   <ds:schemaRefs>
     <ds:schemaRef ds:uri="http://schemas.openxmlformats.org/officeDocument/2006/bibliography"/>
   </ds:schemaRefs>

</xml_diff>